<commit_message>
feat(task1): submits task 1
</commit_message>
<xml_diff>
--- a/docs/01-task1/EDA_SummaryReport_LUIS.docx
+++ b/docs/01-task1/EDA_SummaryReport_LUIS.docx
@@ -5,22 +5,201 @@
     <w:p>
       <w:pPr>
         <w:pStyle w:val="NormalWeb"/>
-      </w:pPr>
-      <w:r>
         <w:rPr>
           <w:rStyle w:val="Strong"/>
         </w:rPr>
+      </w:pPr>
+    </w:p>
+    <w:p>
+      <w:pPr>
+        <w:pStyle w:val="NoSpacing"/>
+      </w:pPr>
+      <w:r>
+        <w:rPr>
+          <w:rStyle w:val="Strong"/>
+        </w:rPr>
+        <w:t xml:space="preserve">Task 1 - </w:t>
+      </w:r>
+      <w:r>
+        <w:rPr>
+          <w:rStyle w:val="Strong"/>
+          <w:rFonts w:ascii="Times New Roman" w:hAnsi="Times New Roman" w:cs="Times New Roman"/>
+        </w:rPr>
         <w:t>Exploratory Data Analysis (EDA) Summary</w:t>
       </w:r>
       <w:r>
         <w:br/>
       </w:r>
       <w:r>
-        <w:rPr>
-          <w:rStyle w:val="Strong"/>
-        </w:rPr>
-        <w:t>Report Template</w:t>
-      </w:r>
+        <w:t xml:space="preserve">Luis G B A Faria, </w:t>
+      </w:r>
+      <w:r>
+        <w:rPr>
+          <w:rFonts w:eastAsia="Times New Roman"/>
+          <w:sz w:val="24"/>
+          <w:szCs w:val="24"/>
+          <w:lang w:val="en-AU"/>
+        </w:rPr>
+        <w:t>Sydney, NSW, +61 0403-278-880, lfariabr@gmail.com</w:t>
+      </w:r>
+    </w:p>
+    <w:p>
+      <w:pPr>
+        <w:pStyle w:val="NoSpacing"/>
+        <w:jc w:val="center"/>
+        <w:rPr>
+          <w:rFonts w:eastAsia="Times New Roman"/>
+          <w:sz w:val="20"/>
+          <w:szCs w:val="20"/>
+          <w:lang w:val="en-AU"/>
+        </w:rPr>
+      </w:pPr>
+      <w:hyperlink r:id="rId8" w:history="1">
+        <w:proofErr w:type="spellStart"/>
+        <w:r>
+          <w:rPr>
+            <w:rStyle w:val="Hyperlink"/>
+            <w:b/>
+            <w:bCs/>
+            <w:sz w:val="18"/>
+            <w:szCs w:val="18"/>
+            <w:lang w:val="en-AU"/>
+          </w:rPr>
+          <w:t>linkedin</w:t>
+        </w:r>
+        <w:proofErr w:type="spellEnd"/>
+        <w:r>
+          <w:rPr>
+            <w:rStyle w:val="Hyperlink"/>
+            <w:b/>
+            <w:bCs/>
+            <w:sz w:val="18"/>
+            <w:szCs w:val="18"/>
+            <w:lang w:val="en-AU"/>
+          </w:rPr>
+          <w:t>/</w:t>
+        </w:r>
+        <w:proofErr w:type="spellStart"/>
+        <w:r>
+          <w:rPr>
+            <w:rStyle w:val="Hyperlink"/>
+            <w:b/>
+            <w:bCs/>
+            <w:sz w:val="18"/>
+            <w:szCs w:val="18"/>
+            <w:lang w:val="en-AU"/>
+          </w:rPr>
+          <w:t>lfaria</w:t>
+        </w:r>
+        <w:proofErr w:type="spellEnd"/>
+      </w:hyperlink>
+      <w:r>
+        <w:rPr>
+          <w:rFonts w:eastAsia="Times New Roman"/>
+          <w:sz w:val="20"/>
+          <w:szCs w:val="20"/>
+          <w:lang w:val="en-AU"/>
+        </w:rPr>
+        <w:t xml:space="preserve"> / </w:t>
+      </w:r>
+      <w:hyperlink r:id="rId9" w:history="1">
+        <w:proofErr w:type="spellStart"/>
+        <w:r>
+          <w:rPr>
+            <w:rStyle w:val="Hyperlink"/>
+            <w:b/>
+            <w:bCs/>
+            <w:sz w:val="18"/>
+            <w:szCs w:val="18"/>
+            <w:lang w:val="en-AU"/>
+          </w:rPr>
+          <w:t>github</w:t>
+        </w:r>
+        <w:proofErr w:type="spellEnd"/>
+        <w:r>
+          <w:rPr>
+            <w:rStyle w:val="Hyperlink"/>
+            <w:b/>
+            <w:bCs/>
+            <w:sz w:val="18"/>
+            <w:szCs w:val="18"/>
+            <w:lang w:val="en-AU"/>
+          </w:rPr>
+          <w:t>/</w:t>
+        </w:r>
+        <w:proofErr w:type="spellStart"/>
+        <w:r>
+          <w:rPr>
+            <w:rStyle w:val="Hyperlink"/>
+            <w:b/>
+            <w:bCs/>
+            <w:sz w:val="18"/>
+            <w:szCs w:val="18"/>
+            <w:lang w:val="en-AU"/>
+          </w:rPr>
+          <w:t>lfaria</w:t>
+        </w:r>
+        <w:proofErr w:type="spellEnd"/>
+      </w:hyperlink>
+      <w:r>
+        <w:rPr>
+          <w:rFonts w:eastAsia="Times New Roman"/>
+          <w:sz w:val="20"/>
+          <w:szCs w:val="20"/>
+          <w:lang w:val="en-AU"/>
+        </w:rPr>
+        <w:t xml:space="preserve"> / </w:t>
+      </w:r>
+      <w:hyperlink r:id="rId10" w:history="1">
+        <w:r>
+          <w:rPr>
+            <w:rStyle w:val="Hyperlink"/>
+            <w:b/>
+            <w:bCs/>
+            <w:sz w:val="18"/>
+            <w:szCs w:val="18"/>
+            <w:lang w:val="en-AU"/>
+          </w:rPr>
+          <w:t>dev.to/</w:t>
+        </w:r>
+        <w:proofErr w:type="spellStart"/>
+        <w:r>
+          <w:rPr>
+            <w:rStyle w:val="Hyperlink"/>
+            <w:b/>
+            <w:bCs/>
+            <w:sz w:val="18"/>
+            <w:szCs w:val="18"/>
+            <w:lang w:val="en-AU"/>
+          </w:rPr>
+          <w:t>lfaria</w:t>
+        </w:r>
+        <w:proofErr w:type="spellEnd"/>
+      </w:hyperlink>
+      <w:r>
+        <w:rPr>
+          <w:rFonts w:eastAsia="Times New Roman"/>
+          <w:sz w:val="20"/>
+          <w:szCs w:val="20"/>
+          <w:lang w:val="en-AU"/>
+        </w:rPr>
+        <w:t xml:space="preserve"> / </w:t>
+      </w:r>
+      <w:hyperlink r:id="rId11" w:history="1">
+        <w:proofErr w:type="spellStart"/>
+        <w:r>
+          <w:rPr>
+            <w:rStyle w:val="Hyperlink"/>
+            <w:b/>
+            <w:bCs/>
+            <w:sz w:val="18"/>
+            <w:szCs w:val="18"/>
+            <w:lang w:val="en-AU"/>
+          </w:rPr>
+          <w:t>luisfaria.dev</w:t>
+        </w:r>
+        <w:proofErr w:type="spellEnd"/>
+      </w:hyperlink>
     </w:p>
     <w:p>
       <w:pPr>
@@ -565,6 +744,7 @@
         <w:rPr>
           <w:rFonts w:ascii="Times New Roman" w:hAnsi="Times New Roman" w:cs="Times New Roman"/>
         </w:rPr>
+        <w:lastRenderedPageBreak/>
         <w:t xml:space="preserve">Numerical: </w:t>
       </w:r>
       <w:r>
@@ -771,7 +951,6 @@
         <w:rPr>
           <w:rFonts w:ascii="Times New Roman" w:hAnsi="Times New Roman" w:cs="Times New Roman"/>
         </w:rPr>
-        <w:lastRenderedPageBreak/>
         <w:t>No obvious duplicate IDs were observed in the EDA app</w:t>
       </w:r>
     </w:p>
@@ -1442,6 +1621,7 @@
         <w:pStyle w:val="NormalWeb"/>
       </w:pPr>
       <w:r>
+        <w:lastRenderedPageBreak/>
         <w:fldChar w:fldCharType="begin"/>
       </w:r>
       <w:r>
@@ -1472,7 +1652,7 @@
                     </pic:cNvPicPr>
                   </pic:nvPicPr>
                   <pic:blipFill>
-                    <a:blip r:embed="rId6">
+                    <a:blip r:embed="rId12">
                       <a:extLst>
                         <a:ext uri="{28A0092B-C50C-407E-A947-70E740481C1C}">
                           <a14:useLocalDpi xmlns:a14="http://schemas.microsoft.com/office/drawing/2010/main" val="0"/>
@@ -1542,7 +1722,6 @@
         <w:rPr>
           <w:rStyle w:val="Strong"/>
         </w:rPr>
-        <w:lastRenderedPageBreak/>
         <w:t>Proposed missing data treatment:</w:t>
       </w:r>
     </w:p>
@@ -1591,8 +1770,8 @@
                 <w:rFonts w:ascii="Times New Roman" w:hAnsi="Times New Roman" w:cs="Times New Roman"/>
                 <w:b/>
                 <w:bCs/>
-                <w:sz w:val="21"/>
-                <w:szCs w:val="21"/>
+                <w:sz w:val="20"/>
+                <w:szCs w:val="20"/>
               </w:rPr>
             </w:pPr>
             <w:r>
@@ -1600,8 +1779,8 @@
                 <w:rFonts w:ascii="Times New Roman" w:hAnsi="Times New Roman" w:cs="Times New Roman"/>
                 <w:b/>
                 <w:bCs/>
-                <w:sz w:val="21"/>
-                <w:szCs w:val="21"/>
+                <w:sz w:val="20"/>
+                <w:szCs w:val="20"/>
               </w:rPr>
               <w:t>Variable</w:t>
             </w:r>
@@ -1620,8 +1799,8 @@
                 <w:rFonts w:ascii="Times New Roman" w:hAnsi="Times New Roman" w:cs="Times New Roman"/>
                 <w:b/>
                 <w:bCs/>
-                <w:sz w:val="21"/>
-                <w:szCs w:val="21"/>
+                <w:sz w:val="20"/>
+                <w:szCs w:val="20"/>
               </w:rPr>
             </w:pPr>
             <w:r>
@@ -1629,8 +1808,8 @@
                 <w:rFonts w:ascii="Times New Roman" w:hAnsi="Times New Roman" w:cs="Times New Roman"/>
                 <w:b/>
                 <w:bCs/>
-                <w:sz w:val="21"/>
-                <w:szCs w:val="21"/>
+                <w:sz w:val="20"/>
+                <w:szCs w:val="20"/>
               </w:rPr>
               <w:t>Treatment Method</w:t>
             </w:r>
@@ -1649,8 +1828,8 @@
                 <w:rFonts w:ascii="Times New Roman" w:hAnsi="Times New Roman" w:cs="Times New Roman"/>
                 <w:b/>
                 <w:bCs/>
-                <w:sz w:val="21"/>
-                <w:szCs w:val="21"/>
+                <w:sz w:val="20"/>
+                <w:szCs w:val="20"/>
               </w:rPr>
             </w:pPr>
             <w:r>
@@ -1658,8 +1837,8 @@
                 <w:rFonts w:ascii="Times New Roman" w:hAnsi="Times New Roman" w:cs="Times New Roman"/>
                 <w:b/>
                 <w:bCs/>
-                <w:sz w:val="21"/>
-                <w:szCs w:val="21"/>
+                <w:sz w:val="20"/>
+                <w:szCs w:val="20"/>
               </w:rPr>
               <w:t>Justification</w:t>
             </w:r>
@@ -1682,16 +1861,16 @@
               <w:jc w:val="center"/>
               <w:rPr>
                 <w:rFonts w:ascii="Times New Roman" w:hAnsi="Times New Roman" w:cs="Times New Roman"/>
-                <w:sz w:val="21"/>
-                <w:szCs w:val="21"/>
+                <w:sz w:val="20"/>
+                <w:szCs w:val="20"/>
               </w:rPr>
             </w:pPr>
             <w:r>
               <w:rPr>
                 <w:rStyle w:val="Strong"/>
                 <w:rFonts w:ascii="Times New Roman" w:hAnsi="Times New Roman" w:cs="Times New Roman"/>
-                <w:sz w:val="21"/>
-                <w:szCs w:val="21"/>
+                <w:sz w:val="20"/>
+                <w:szCs w:val="20"/>
               </w:rPr>
               <w:t>Income</w:t>
             </w:r>
@@ -1708,15 +1887,15 @@
               <w:jc w:val="center"/>
               <w:rPr>
                 <w:rFonts w:ascii="Times New Roman" w:hAnsi="Times New Roman" w:cs="Times New Roman"/>
-                <w:sz w:val="21"/>
-                <w:szCs w:val="21"/>
+                <w:sz w:val="20"/>
+                <w:szCs w:val="20"/>
               </w:rPr>
             </w:pPr>
             <w:r>
               <w:rPr>
                 <w:rFonts w:ascii="Times New Roman" w:hAnsi="Times New Roman" w:cs="Times New Roman"/>
-                <w:sz w:val="21"/>
-                <w:szCs w:val="21"/>
+                <w:sz w:val="20"/>
+                <w:szCs w:val="20"/>
               </w:rPr>
               <w:t xml:space="preserve">Median imputation, optionally stratified by </w:t>
             </w:r>
@@ -1725,8 +1904,8 @@
               <w:rPr>
                 <w:rStyle w:val="Emphasis"/>
                 <w:rFonts w:ascii="Times New Roman" w:hAnsi="Times New Roman" w:cs="Times New Roman"/>
-                <w:sz w:val="21"/>
-                <w:szCs w:val="21"/>
+                <w:sz w:val="20"/>
+                <w:szCs w:val="20"/>
               </w:rPr>
               <w:t>Employment_Status</w:t>
             </w:r>
@@ -1744,15 +1923,15 @@
               <w:jc w:val="center"/>
               <w:rPr>
                 <w:rFonts w:ascii="Times New Roman" w:hAnsi="Times New Roman" w:cs="Times New Roman"/>
-                <w:sz w:val="21"/>
-                <w:szCs w:val="21"/>
+                <w:sz w:val="20"/>
+                <w:szCs w:val="20"/>
               </w:rPr>
             </w:pPr>
             <w:r>
               <w:rPr>
                 <w:rFonts w:ascii="Times New Roman" w:hAnsi="Times New Roman" w:cs="Times New Roman"/>
-                <w:sz w:val="21"/>
-                <w:szCs w:val="21"/>
+                <w:sz w:val="20"/>
+                <w:szCs w:val="20"/>
               </w:rPr>
               <w:t>Median is robust to outliers in financial data; stratification preserves employment-income relationships while avoiding bias</w:t>
             </w:r>
@@ -1775,8 +1954,8 @@
               <w:jc w:val="center"/>
               <w:rPr>
                 <w:rFonts w:ascii="Times New Roman" w:hAnsi="Times New Roman" w:cs="Times New Roman"/>
-                <w:sz w:val="21"/>
-                <w:szCs w:val="21"/>
+                <w:sz w:val="20"/>
+                <w:szCs w:val="20"/>
               </w:rPr>
             </w:pPr>
             <w:proofErr w:type="spellStart"/>
@@ -1784,8 +1963,8 @@
               <w:rPr>
                 <w:rStyle w:val="Strong"/>
                 <w:rFonts w:ascii="Times New Roman" w:hAnsi="Times New Roman" w:cs="Times New Roman"/>
-                <w:sz w:val="21"/>
-                <w:szCs w:val="21"/>
+                <w:sz w:val="20"/>
+                <w:szCs w:val="20"/>
               </w:rPr>
               <w:t>Loan_Balance</w:t>
             </w:r>
@@ -1803,15 +1982,15 @@
               <w:jc w:val="center"/>
               <w:rPr>
                 <w:rFonts w:ascii="Times New Roman" w:hAnsi="Times New Roman" w:cs="Times New Roman"/>
-                <w:sz w:val="21"/>
-                <w:szCs w:val="21"/>
+                <w:sz w:val="20"/>
+                <w:szCs w:val="20"/>
               </w:rPr>
             </w:pPr>
             <w:r>
               <w:rPr>
                 <w:rFonts w:ascii="Times New Roman" w:hAnsi="Times New Roman" w:cs="Times New Roman"/>
-                <w:sz w:val="21"/>
-                <w:szCs w:val="21"/>
+                <w:sz w:val="20"/>
+                <w:szCs w:val="20"/>
               </w:rPr>
               <w:t>Median imputation, potentially stratified by delinquency status</w:t>
             </w:r>
@@ -1828,15 +2007,15 @@
               <w:jc w:val="center"/>
               <w:rPr>
                 <w:rFonts w:ascii="Times New Roman" w:hAnsi="Times New Roman" w:cs="Times New Roman"/>
-                <w:sz w:val="21"/>
-                <w:szCs w:val="21"/>
+                <w:sz w:val="20"/>
+                <w:szCs w:val="20"/>
               </w:rPr>
             </w:pPr>
             <w:r>
               <w:rPr>
                 <w:rFonts w:ascii="Times New Roman" w:hAnsi="Times New Roman" w:cs="Times New Roman"/>
-                <w:sz w:val="21"/>
-                <w:szCs w:val="21"/>
+                <w:sz w:val="20"/>
+                <w:szCs w:val="20"/>
               </w:rPr>
               <w:t>Maintains distribution shape; avoids mean sensitivity to extreme values in an already imbalanced dataset</w:t>
             </w:r>
@@ -1859,8 +2038,8 @@
               <w:jc w:val="center"/>
               <w:rPr>
                 <w:rFonts w:ascii="Times New Roman" w:hAnsi="Times New Roman" w:cs="Times New Roman"/>
-                <w:sz w:val="21"/>
-                <w:szCs w:val="21"/>
+                <w:sz w:val="20"/>
+                <w:szCs w:val="20"/>
               </w:rPr>
             </w:pPr>
             <w:proofErr w:type="spellStart"/>
@@ -1868,8 +2047,8 @@
               <w:rPr>
                 <w:rStyle w:val="Strong"/>
                 <w:rFonts w:ascii="Times New Roman" w:hAnsi="Times New Roman" w:cs="Times New Roman"/>
-                <w:sz w:val="21"/>
-                <w:szCs w:val="21"/>
+                <w:sz w:val="20"/>
+                <w:szCs w:val="20"/>
               </w:rPr>
               <w:t>Credit_Score</w:t>
             </w:r>
@@ -1887,15 +2066,15 @@
               <w:jc w:val="center"/>
               <w:rPr>
                 <w:rFonts w:ascii="Times New Roman" w:hAnsi="Times New Roman" w:cs="Times New Roman"/>
-                <w:sz w:val="21"/>
-                <w:szCs w:val="21"/>
+                <w:sz w:val="20"/>
+                <w:szCs w:val="20"/>
               </w:rPr>
             </w:pPr>
             <w:r>
               <w:rPr>
                 <w:rFonts w:ascii="Times New Roman" w:hAnsi="Times New Roman" w:cs="Times New Roman"/>
-                <w:sz w:val="21"/>
-                <w:szCs w:val="21"/>
+                <w:sz w:val="20"/>
+                <w:szCs w:val="20"/>
               </w:rPr>
               <w:t>Simple median imputation</w:t>
             </w:r>
@@ -1912,15 +2091,15 @@
               <w:jc w:val="center"/>
               <w:rPr>
                 <w:rFonts w:ascii="Times New Roman" w:hAnsi="Times New Roman" w:cs="Times New Roman"/>
-                <w:sz w:val="21"/>
-                <w:szCs w:val="21"/>
+                <w:sz w:val="20"/>
+                <w:szCs w:val="20"/>
               </w:rPr>
             </w:pPr>
             <w:r>
               <w:rPr>
                 <w:rFonts w:ascii="Times New Roman" w:hAnsi="Times New Roman" w:cs="Times New Roman"/>
-                <w:sz w:val="21"/>
-                <w:szCs w:val="21"/>
+                <w:sz w:val="20"/>
+                <w:szCs w:val="20"/>
               </w:rPr>
               <w:t>Very low missing rate (0.4%) makes sophisticated methods unnecessary; median preserves typical score range</w:t>
             </w:r>
@@ -1954,6 +2133,7 @@
         <w:rPr>
           <w:rFonts w:ascii="Times New Roman" w:hAnsi="Times New Roman" w:cs="Times New Roman"/>
         </w:rPr>
+        <w:lastRenderedPageBreak/>
         <w:t>No deletion of rows is planned at this stage to avoid losing delinquent examples in an already imbalanced dataset</w:t>
       </w:r>
     </w:p>
@@ -2101,29 +2281,18 @@
     <w:p>
       <w:pPr>
         <w:pStyle w:val="NormalWeb"/>
+        <w:ind w:left="720"/>
+        <w:jc w:val="center"/>
         <w:rPr>
           <w:rStyle w:val="Strong"/>
         </w:rPr>
       </w:pPr>
       <w:r>
-        <w:lastRenderedPageBreak/>
-        <w:fldChar w:fldCharType="begin"/>
-      </w:r>
-      <w:r>
-        <w:instrText xml:space="preserve"> INCLUDEPICTURE "http://localhost:8501/media/b18408d111ef2b2126691cab44b3defcc35fd2688ce3de8b2f9ebadd.png" \* MERGEFORMATINET </w:instrText>
-      </w:r>
-      <w:r>
-        <w:fldChar w:fldCharType="separate"/>
-      </w:r>
-      <w:r>
-        <w:rPr>
-          <w:noProof/>
-        </w:rPr>
         <w:drawing>
-          <wp:inline distT="0" distB="0" distL="0" distR="0" wp14:anchorId="739BE5DB" wp14:editId="302BADD1">
-            <wp:extent cx="5486400" cy="3987165"/>
-            <wp:effectExtent l="0" t="0" r="0" b="635"/>
-            <wp:docPr id="772200744" name="Picture 2" descr="0"/>
+          <wp:inline distT="0" distB="0" distL="0" distR="0" wp14:anchorId="62CDC4FE" wp14:editId="442B6B6E">
+            <wp:extent cx="2639225" cy="2861604"/>
+            <wp:effectExtent l="0" t="0" r="8890" b="0"/>
+            <wp:docPr id="1934314466" name="Picture 1" descr="A green and red pie chart&#10;&#10;AI-generated content may be incorrect."/>
             <wp:cNvGraphicFramePr>
               <a:graphicFrameLocks xmlns:a="http://schemas.openxmlformats.org/drawingml/2006/main" noChangeAspect="1"/>
             </wp:cNvGraphicFramePr>
@@ -2131,42 +2300,38 @@
               <a:graphicData uri="http://schemas.openxmlformats.org/drawingml/2006/picture">
                 <pic:pic xmlns:pic="http://schemas.openxmlformats.org/drawingml/2006/picture">
                   <pic:nvPicPr>
-                    <pic:cNvPr id="0" name="Picture 3" descr="0"/>
-                    <pic:cNvPicPr>
-                      <a:picLocks noChangeAspect="1" noChangeArrowheads="1"/>
-                    </pic:cNvPicPr>
+                    <pic:cNvPr id="1934314466" name="Picture 1" descr="A green and red pie chart&#10;&#10;AI-generated content may be incorrect."/>
+                    <pic:cNvPicPr/>
                   </pic:nvPicPr>
                   <pic:blipFill>
-                    <a:blip r:embed="rId7">
-                      <a:extLst>
-                        <a:ext uri="{28A0092B-C50C-407E-A947-70E740481C1C}">
-                          <a14:useLocalDpi xmlns:a14="http://schemas.microsoft.com/office/drawing/2010/main" val="0"/>
-                        </a:ext>
-                      </a:extLst>
-                    </a:blip>
-                    <a:srcRect/>
+                    <a:blip r:embed="rId13"/>
                     <a:stretch>
                       <a:fillRect/>
                     </a:stretch>
                   </pic:blipFill>
-                  <pic:spPr bwMode="auto">
+                  <pic:spPr>
                     <a:xfrm>
                       <a:off x="0" y="0"/>
-                      <a:ext cx="5486400" cy="3987165"/>
+                      <a:ext cx="2646823" cy="2869842"/>
                     </a:xfrm>
                     <a:prstGeom prst="rect">
                       <a:avLst/>
                     </a:prstGeom>
-                    <a:noFill/>
-                    <a:ln>
-                      <a:noFill/>
-                    </a:ln>
                   </pic:spPr>
                 </pic:pic>
               </a:graphicData>
             </a:graphic>
           </wp:inline>
         </w:drawing>
+      </w:r>
+      <w:r>
+        <w:fldChar w:fldCharType="begin"/>
+      </w:r>
+      <w:r>
+        <w:instrText xml:space="preserve"> INCLUDEPICTURE "http://localhost:8501/media/b18408d111ef2b2126691cab44b3defcc35fd2688ce3de8b2f9ebadd.png" \* MERGEFORMATINET </w:instrText>
+      </w:r>
+      <w:r>
+        <w:fldChar w:fldCharType="separate"/>
       </w:r>
       <w:r>
         <w:fldChar w:fldCharType="end"/>
@@ -2354,6 +2519,7 @@
                 <w:sz w:val="20"/>
                 <w:szCs w:val="20"/>
               </w:rPr>
+              <w:lastRenderedPageBreak/>
               <w:t>Feature</w:t>
             </w:r>
           </w:p>
@@ -2690,7 +2856,6 @@
                 <w:sz w:val="20"/>
                 <w:szCs w:val="20"/>
               </w:rPr>
-              <w:lastRenderedPageBreak/>
               <w:t>Age</w:t>
             </w:r>
           </w:p>
@@ -3034,7 +3199,7 @@
                     </pic:cNvPicPr>
                   </pic:nvPicPr>
                   <pic:blipFill>
-                    <a:blip r:embed="rId8">
+                    <a:blip r:embed="rId14">
                       <a:extLst>
                         <a:ext uri="{28A0092B-C50C-407E-A947-70E740481C1C}">
                           <a14:useLocalDpi xmlns:a14="http://schemas.microsoft.com/office/drawing/2010/main" val="0"/>
@@ -3174,6 +3339,7 @@
         <w:rPr>
           <w:rFonts w:ascii="Times New Roman" w:hAnsi="Times New Roman" w:cs="Times New Roman"/>
         </w:rPr>
+        <w:lastRenderedPageBreak/>
         <w:t>Feature engineering (interaction terms, polynomial features) will be valuable</w:t>
       </w:r>
     </w:p>
@@ -3236,7 +3402,6 @@
         <w:pStyle w:val="NormalWeb"/>
       </w:pPr>
       <w:r>
-        <w:lastRenderedPageBreak/>
         <w:fldChar w:fldCharType="begin"/>
       </w:r>
       <w:r>
@@ -3267,7 +3432,7 @@
                     </pic:cNvPicPr>
                   </pic:nvPicPr>
                   <pic:blipFill>
-                    <a:blip r:embed="rId9">
+                    <a:blip r:embed="rId15">
                       <a:extLst>
                         <a:ext uri="{28A0092B-C50C-407E-A947-70E740481C1C}">
                           <a14:useLocalDpi xmlns:a14="http://schemas.microsoft.com/office/drawing/2010/main" val="0"/>
@@ -3392,7 +3557,11 @@
         <w:t>substantial overlap</w:t>
       </w:r>
       <w:r>
-        <w:t xml:space="preserve"> with non-delinquent customers. Many delinquent accounts have moderate-to-good scores, indicating credit scores lag behavioral changes.</w:t>
+        <w:t xml:space="preserve"> with non-delinquent customers. </w:t>
+      </w:r>
+      <w:r>
+        <w:lastRenderedPageBreak/>
+        <w:t>Many delinquent accounts have moderate-to-good scores, indicating credit scores lag behavioral changes.</w:t>
       </w:r>
     </w:p>
     <w:p>
@@ -3474,7 +3643,6 @@
         <w:pStyle w:val="NormalWeb"/>
       </w:pPr>
       <w:r>
-        <w:lastRenderedPageBreak/>
         <w:t>Based on correlation analysis and distribution patterns, the key risk indicators are:</w:t>
       </w:r>
     </w:p>
@@ -3785,13 +3953,21 @@
         </w:numPr>
       </w:pPr>
       <w:r>
-        <w:t xml:space="preserve">Scaffold an </w:t>
-      </w:r>
+        <w:t xml:space="preserve">Exchange insights and ideas to build a </w:t>
+      </w:r>
+      <w:proofErr w:type="spellStart"/>
       <w:r>
         <w:rPr>
           <w:rStyle w:val="Strong"/>
         </w:rPr>
-        <w:t>enhanced Streamlit EDA application</w:t>
+        <w:t>Streamlit</w:t>
+      </w:r>
+      <w:proofErr w:type="spellEnd"/>
+      <w:r>
+        <w:rPr>
+          <w:rStyle w:val="Strong"/>
+        </w:rPr>
+        <w:t xml:space="preserve"> EDA application</w:t>
       </w:r>
       <w:r>
         <w:t xml:space="preserve"> with interactive visualizations including:</w:t>
@@ -3866,6 +4042,7 @@
         <w:rPr>
           <w:rFonts w:ascii="Times New Roman" w:hAnsi="Times New Roman" w:cs="Times New Roman"/>
         </w:rPr>
+        <w:lastRenderedPageBreak/>
         <w:t>Correlation heatmaps and bar charts</w:t>
       </w:r>
     </w:p>
@@ -3914,7 +4091,13 @@
         </w:numPr>
       </w:pPr>
       <w:r>
-        <w:t>Provide interpretation of observed patterns and translate them into structured insights for this report</w:t>
+        <w:t xml:space="preserve">Provide interpretation of observed patterns and translate them into </w:t>
+      </w:r>
+      <w:r>
+        <w:t xml:space="preserve">helpful and </w:t>
+      </w:r>
+      <w:r>
+        <w:t>structured insights for this report</w:t>
       </w:r>
     </w:p>
     <w:p>
@@ -3961,7 +4144,13 @@
         </w:numPr>
       </w:pPr>
       <w:r>
-        <w:t xml:space="preserve">"Create an enhanced Streamlit EDA app for the </w:t>
+        <w:t>"</w:t>
+      </w:r>
+      <w:r>
+        <w:t>What sort of metrics should we build for a</w:t>
+      </w:r>
+      <w:r>
+        <w:t xml:space="preserve"> </w:t>
       </w:r>
       <w:proofErr w:type="spellStart"/>
       <w:r>
@@ -3969,7 +4158,13 @@
       </w:r>
       <w:proofErr w:type="spellEnd"/>
       <w:r>
-        <w:t xml:space="preserve"> with dataset overview, missing data visualization, target analysis with imbalance warnings, correlation analysis, and distribution plots by target."</w:t>
+        <w:t xml:space="preserve"> overview, missing data visualization, target analysis with imbalance warnings, correlation analysis, and distribution plots by target</w:t>
+      </w:r>
+      <w:r>
+        <w:t>?</w:t>
+      </w:r>
+      <w:r>
+        <w:t>"</w:t>
       </w:r>
     </w:p>
     <w:p>
@@ -4001,7 +4196,6 @@
         </w:numPr>
       </w:pPr>
       <w:r>
-        <w:lastRenderedPageBreak/>
         <w:t>"Analyze the correlation between customer features and delinquency risk, highlighting unexpected patterns and multi-factorial relationships."</w:t>
       </w:r>
     </w:p>
@@ -4201,6 +4395,8 @@
       <w:r>
         <w:rPr>
           <w:rStyle w:val="Strong"/>
+          <w:b w:val="0"/>
+          <w:bCs w:val="0"/>
         </w:rPr>
         <w:t>significantly imbalanced</w:t>
       </w:r>
@@ -4222,6 +4418,8 @@
       <w:r>
         <w:rPr>
           <w:rStyle w:val="Strong"/>
+          <w:b w:val="0"/>
+          <w:bCs w:val="0"/>
         </w:rPr>
         <w:t>multivariate model leveraging feature combinations</w:t>
       </w:r>
@@ -4238,6 +4436,7 @@
         </w:numPr>
       </w:pPr>
       <w:r>
+        <w:lastRenderedPageBreak/>
         <w:t>Visual analysis confirms substantial overlap in distributions between delinquent and non-delinquent customers, reinforcing that delinquency prediction requires sophisticated modeling approaches</w:t>
       </w:r>
     </w:p>
@@ -4498,7 +4697,6 @@
         <w:rPr>
           <w:rFonts w:ascii="Times New Roman" w:hAnsi="Times New Roman" w:cs="Times New Roman"/>
         </w:rPr>
-        <w:lastRenderedPageBreak/>
         <w:t>Develop advanced models (Random Forest, Gradient Boosting) to capture feature interactions</w:t>
       </w:r>
     </w:p>
@@ -4730,6 +4928,7 @@
       </w:pPr>
     </w:p>
     <w:sectPr>
+      <w:headerReference w:type="default" r:id="rId16"/>
       <w:pgSz w:w="12240" w:h="15840"/>
       <w:pgMar w:top="1440" w:right="1800" w:bottom="1440" w:left="1800" w:header="720" w:footer="720" w:gutter="0"/>
       <w:cols w:space="720"/>
@@ -4737,6 +4936,245 @@
     </w:sectPr>
   </w:body>
 </w:document>
+</file>
+
+<file path=word/endnotes.xml><?xml version="1.0" encoding="utf-8"?>
+<w:endnotes xmlns:wpc="http://schemas.microsoft.com/office/word/2010/wordprocessingCanvas" xmlns:cx="http://schemas.microsoft.com/office/drawing/2014/chartex" xmlns:cx1="http://schemas.microsoft.com/office/drawing/2015/9/8/chartex" xmlns:cx2="http://schemas.microsoft.com/office/drawing/2015/10/21/chartex" xmlns:cx3="http://schemas.microsoft.com/office/drawing/2016/5/9/chartex" xmlns:cx4="http://schemas.microsoft.com/office/drawing/2016/5/10/chartex" xmlns:cx5="http://schemas.microsoft.com/office/drawing/2016/5/11/chartex" xmlns:cx6="http://schemas.microsoft.com/office/drawing/2016/5/12/chartex" xmlns:cx7="http://schemas.microsoft.com/office/drawing/2016/5/13/chartex" xmlns:cx8="http://schemas.microsoft.com/office/drawing/2016/5/14/chartex" xmlns:mc="http://schemas.openxmlformats.org/markup-compatibility/2006" xmlns:aink="http://schemas.microsoft.com/office/drawing/2016/ink" xmlns:am3d="http://schemas.microsoft.com/office/drawing/2017/model3d" xmlns:o="urn:schemas-microsoft-com:office:office" xmlns:oel="http://schemas.microsoft.com/office/2019/extlst" xmlns:r="http://schemas.openxmlformats.org/officeDocument/2006/relationships" xmlns:m="http://schemas.openxmlformats.org/officeDocument/2006/math" xmlns:v="urn:schemas-microsoft-com:vml" xmlns:wp14="http://schemas.microsoft.com/office/word/2010/wordprocessingDrawing" xmlns:wp="http://schemas.openxmlformats.org/drawingml/2006/wordprocessingDrawing" xmlns:w10="urn:schemas-microsoft-com:office:word" xmlns:w="http://schemas.openxmlformats.org/wordprocessingml/2006/main" xmlns:w14="http://schemas.microsoft.com/office/word/2010/wordml" xmlns:w15="http://schemas.microsoft.com/office/word/2012/wordml" xmlns:w16cex="http://schemas.microsoft.com/office/word/2018/wordml/cex" xmlns:w16cid="http://schemas.microsoft.com/office/word/2016/wordml/cid" xmlns:w16="http://schemas.microsoft.com/office/word/2018/wordml" xmlns:w16du="http://schemas.microsoft.com/office/word/2023/wordml/word16du" xmlns:w16sdtdh="http://schemas.microsoft.com/office/word/2020/wordml/sdtdatahash" xmlns:w16sdtfl="http://schemas.microsoft.com/office/word/2024/wordml/sdtformatlock" xmlns:w16se="http://schemas.microsoft.com/office/word/2015/wordml/symex" xmlns:wpg="http://schemas.microsoft.com/office/word/2010/wordprocessingGroup" xmlns:wpi="http://schemas.microsoft.com/office/word/2010/wordprocessingInk" xmlns:wne="http://schemas.microsoft.com/office/word/2006/wordml" xmlns:wps="http://schemas.microsoft.com/office/word/2010/wordprocessingShape" mc:Ignorable="w14 w15 w16se w16cid w16 w16cex w16sdtdh w16sdtfl w16du wp14">
+  <w:endnote w:type="separator" w:id="-1">
+    <w:p>
+      <w:pPr>
+        <w:spacing w:after="0" w:line="240" w:lineRule="auto"/>
+      </w:pPr>
+      <w:r>
+        <w:separator/>
+      </w:r>
+    </w:p>
+  </w:endnote>
+  <w:endnote w:type="continuationSeparator" w:id="0">
+    <w:p>
+      <w:pPr>
+        <w:spacing w:after="0" w:line="240" w:lineRule="auto"/>
+      </w:pPr>
+      <w:r>
+        <w:continuationSeparator/>
+      </w:r>
+    </w:p>
+  </w:endnote>
+</w:endnotes>
+</file>
+
+<file path=word/footnotes.xml><?xml version="1.0" encoding="utf-8"?>
+<w:footnotes xmlns:wpc="http://schemas.microsoft.com/office/word/2010/wordprocessingCanvas" xmlns:cx="http://schemas.microsoft.com/office/drawing/2014/chartex" xmlns:cx1="http://schemas.microsoft.com/office/drawing/2015/9/8/chartex" xmlns:cx2="http://schemas.microsoft.com/office/drawing/2015/10/21/chartex" xmlns:cx3="http://schemas.microsoft.com/office/drawing/2016/5/9/chartex" xmlns:cx4="http://schemas.microsoft.com/office/drawing/2016/5/10/chartex" xmlns:cx5="http://schemas.microsoft.com/office/drawing/2016/5/11/chartex" xmlns:cx6="http://schemas.microsoft.com/office/drawing/2016/5/12/chartex" xmlns:cx7="http://schemas.microsoft.com/office/drawing/2016/5/13/chartex" xmlns:cx8="http://schemas.microsoft.com/office/drawing/2016/5/14/chartex" xmlns:mc="http://schemas.openxmlformats.org/markup-compatibility/2006" xmlns:aink="http://schemas.microsoft.com/office/drawing/2016/ink" xmlns:am3d="http://schemas.microsoft.com/office/drawing/2017/model3d" xmlns:o="urn:schemas-microsoft-com:office:office" xmlns:oel="http://schemas.microsoft.com/office/2019/extlst" xmlns:r="http://schemas.openxmlformats.org/officeDocument/2006/relationships" xmlns:m="http://schemas.openxmlformats.org/officeDocument/2006/math" xmlns:v="urn:schemas-microsoft-com:vml" xmlns:wp14="http://schemas.microsoft.com/office/word/2010/wordprocessingDrawing" xmlns:wp="http://schemas.openxmlformats.org/drawingml/2006/wordprocessingDrawing" xmlns:w10="urn:schemas-microsoft-com:office:word" xmlns:w="http://schemas.openxmlformats.org/wordprocessingml/2006/main" xmlns:w14="http://schemas.microsoft.com/office/word/2010/wordml" xmlns:w15="http://schemas.microsoft.com/office/word/2012/wordml" xmlns:w16cex="http://schemas.microsoft.com/office/word/2018/wordml/cex" xmlns:w16cid="http://schemas.microsoft.com/office/word/2016/wordml/cid" xmlns:w16="http://schemas.microsoft.com/office/word/2018/wordml" xmlns:w16du="http://schemas.microsoft.com/office/word/2023/wordml/word16du" xmlns:w16sdtdh="http://schemas.microsoft.com/office/word/2020/wordml/sdtdatahash" xmlns:w16sdtfl="http://schemas.microsoft.com/office/word/2024/wordml/sdtformatlock" xmlns:w16se="http://schemas.microsoft.com/office/word/2015/wordml/symex" xmlns:wpg="http://schemas.microsoft.com/office/word/2010/wordprocessingGroup" xmlns:wpi="http://schemas.microsoft.com/office/word/2010/wordprocessingInk" xmlns:wne="http://schemas.microsoft.com/office/word/2006/wordml" xmlns:wps="http://schemas.microsoft.com/office/word/2010/wordprocessingShape" mc:Ignorable="w14 w15 w16se w16cid w16 w16cex w16sdtdh w16sdtfl w16du wp14">
+  <w:footnote w:type="separator" w:id="-1">
+    <w:p>
+      <w:pPr>
+        <w:spacing w:after="0" w:line="240" w:lineRule="auto"/>
+      </w:pPr>
+      <w:r>
+        <w:separator/>
+      </w:r>
+    </w:p>
+  </w:footnote>
+  <w:footnote w:type="continuationSeparator" w:id="0">
+    <w:p>
+      <w:pPr>
+        <w:spacing w:after="0" w:line="240" w:lineRule="auto"/>
+      </w:pPr>
+      <w:r>
+        <w:continuationSeparator/>
+      </w:r>
+    </w:p>
+  </w:footnote>
+</w:footnotes>
+</file>
+
+<file path=word/header1.xml><?xml version="1.0" encoding="utf-8"?>
+<w:hdr xmlns:wpc="http://schemas.microsoft.com/office/word/2010/wordprocessingCanvas" xmlns:cx="http://schemas.microsoft.com/office/drawing/2014/chartex" xmlns:cx1="http://schemas.microsoft.com/office/drawing/2015/9/8/chartex" xmlns:cx2="http://schemas.microsoft.com/office/drawing/2015/10/21/chartex" xmlns:cx3="http://schemas.microsoft.com/office/drawing/2016/5/9/chartex" xmlns:cx4="http://schemas.microsoft.com/office/drawing/2016/5/10/chartex" xmlns:cx5="http://schemas.microsoft.com/office/drawing/2016/5/11/chartex" xmlns:cx6="http://schemas.microsoft.com/office/drawing/2016/5/12/chartex" xmlns:cx7="http://schemas.microsoft.com/office/drawing/2016/5/13/chartex" xmlns:cx8="http://schemas.microsoft.com/office/drawing/2016/5/14/chartex" xmlns:mc="http://schemas.openxmlformats.org/markup-compatibility/2006" xmlns:aink="http://schemas.microsoft.com/office/drawing/2016/ink" xmlns:am3d="http://schemas.microsoft.com/office/drawing/2017/model3d" xmlns:o="urn:schemas-microsoft-com:office:office" xmlns:oel="http://schemas.microsoft.com/office/2019/extlst" xmlns:r="http://schemas.openxmlformats.org/officeDocument/2006/relationships" xmlns:m="http://schemas.openxmlformats.org/officeDocument/2006/math" xmlns:v="urn:schemas-microsoft-com:vml" xmlns:wp14="http://schemas.microsoft.com/office/word/2010/wordprocessingDrawing" xmlns:wp="http://schemas.openxmlformats.org/drawingml/2006/wordprocessingDrawing" xmlns:w10="urn:schemas-microsoft-com:office:word" xmlns:w="http://schemas.openxmlformats.org/wordprocessingml/2006/main" xmlns:w14="http://schemas.microsoft.com/office/word/2010/wordml" xmlns:w15="http://schemas.microsoft.com/office/word/2012/wordml" xmlns:w16cex="http://schemas.microsoft.com/office/word/2018/wordml/cex" xmlns:w16cid="http://schemas.microsoft.com/office/word/2016/wordml/cid" xmlns:w16="http://schemas.microsoft.com/office/word/2018/wordml" xmlns:w16du="http://schemas.microsoft.com/office/word/2023/wordml/word16du" xmlns:w16sdtdh="http://schemas.microsoft.com/office/word/2020/wordml/sdtdatahash" xmlns:w16sdtfl="http://schemas.microsoft.com/office/word/2024/wordml/sdtformatlock" xmlns:w16se="http://schemas.microsoft.com/office/word/2015/wordml/symex" xmlns:wpg="http://schemas.microsoft.com/office/word/2010/wordprocessingGroup" xmlns:wpi="http://schemas.microsoft.com/office/word/2010/wordprocessingInk" xmlns:wne="http://schemas.microsoft.com/office/word/2006/wordml" xmlns:wps="http://schemas.microsoft.com/office/word/2010/wordprocessingShape" mc:Ignorable="w14 w15 w16se w16cid w16 w16cex w16sdtdh w16sdtfl w16du wp14">
+  <w:p>
+    <w:pPr>
+      <w:pStyle w:val="Header"/>
+      <w:tabs>
+        <w:tab w:val="clear" w:pos="4680"/>
+        <w:tab w:val="clear" w:pos="9360"/>
+        <w:tab w:val="left" w:pos="5497"/>
+      </w:tabs>
+      <w:jc w:val="center"/>
+      <w:rPr>
+        <w:b/>
+        <w:bCs/>
+      </w:rPr>
+    </w:pPr>
+    <w:r>
+      <w:rPr>
+        <w:b/>
+        <w:bCs/>
+        <w:noProof/>
+      </w:rPr>
+      <w:drawing>
+        <wp:inline distT="0" distB="0" distL="0" distR="0" wp14:anchorId="0AFDA76B" wp14:editId="4A550113">
+          <wp:extent cx="572494" cy="525845"/>
+          <wp:effectExtent l="0" t="0" r="0" b="7620"/>
+          <wp:docPr id="602576411" name="Picture 3" descr="Tata's logo"/>
+          <wp:cNvGraphicFramePr>
+            <a:graphicFrameLocks xmlns:a="http://schemas.openxmlformats.org/drawingml/2006/main" noChangeAspect="1"/>
+          </wp:cNvGraphicFramePr>
+          <a:graphic xmlns:a="http://schemas.openxmlformats.org/drawingml/2006/main">
+            <a:graphicData uri="http://schemas.openxmlformats.org/drawingml/2006/picture">
+              <pic:pic xmlns:pic="http://schemas.openxmlformats.org/drawingml/2006/picture">
+                <pic:nvPicPr>
+                  <pic:cNvPr id="0" name="Picture 11" descr="Tata's logo"/>
+                  <pic:cNvPicPr>
+                    <a:picLocks noChangeAspect="1" noChangeArrowheads="1"/>
+                  </pic:cNvPicPr>
+                </pic:nvPicPr>
+                <pic:blipFill>
+                  <a:blip r:embed="rId1">
+                    <a:extLst>
+                      <a:ext uri="{28A0092B-C50C-407E-A947-70E740481C1C}">
+                        <a14:useLocalDpi xmlns:a14="http://schemas.microsoft.com/office/drawing/2010/main" val="0"/>
+                      </a:ext>
+                    </a:extLst>
+                  </a:blip>
+                  <a:srcRect/>
+                  <a:stretch>
+                    <a:fillRect/>
+                  </a:stretch>
+                </pic:blipFill>
+                <pic:spPr bwMode="auto">
+                  <a:xfrm>
+                    <a:off x="0" y="0"/>
+                    <a:ext cx="581506" cy="534122"/>
+                  </a:xfrm>
+                  <a:prstGeom prst="rect">
+                    <a:avLst/>
+                  </a:prstGeom>
+                  <a:noFill/>
+                  <a:ln>
+                    <a:noFill/>
+                  </a:ln>
+                </pic:spPr>
+              </pic:pic>
+            </a:graphicData>
+          </a:graphic>
+        </wp:inline>
+      </w:drawing>
+    </w:r>
+    <w:r>
+      <w:rPr>
+        <w:b/>
+        <w:bCs/>
+      </w:rPr>
+      <w:t xml:space="preserve">      </w:t>
+    </w:r>
+    <w:r>
+      <w:rPr>
+        <w:b/>
+        <w:bCs/>
+      </w:rPr>
+      <w:t>GenAI Powered Data Analytics Job Simulation</w:t>
+    </w:r>
+    <w:r>
+      <w:rPr>
+        <w:b/>
+        <w:bCs/>
+      </w:rPr>
+      <w:t xml:space="preserve"> </w:t>
+    </w:r>
+    <w:r>
+      <w:rPr>
+        <w:b/>
+        <w:bCs/>
+      </w:rPr>
+      <w:t xml:space="preserve">     </w:t>
+    </w:r>
+    <w:r>
+      <w:rPr>
+        <w:b/>
+        <w:bCs/>
+      </w:rPr>
+      <w:drawing>
+        <wp:inline distT="0" distB="0" distL="0" distR="0" wp14:anchorId="0AB88832" wp14:editId="644D8D93">
+          <wp:extent cx="1371791" cy="438211"/>
+          <wp:effectExtent l="0" t="0" r="0" b="0"/>
+          <wp:docPr id="273654239" name="Picture 1"/>
+          <wp:cNvGraphicFramePr>
+            <a:graphicFrameLocks xmlns:a="http://schemas.openxmlformats.org/drawingml/2006/main" noChangeAspect="1"/>
+          </wp:cNvGraphicFramePr>
+          <a:graphic xmlns:a="http://schemas.openxmlformats.org/drawingml/2006/main">
+            <a:graphicData uri="http://schemas.openxmlformats.org/drawingml/2006/picture">
+              <pic:pic xmlns:pic="http://schemas.openxmlformats.org/drawingml/2006/picture">
+                <pic:nvPicPr>
+                  <pic:cNvPr id="273654239" name=""/>
+                  <pic:cNvPicPr/>
+                </pic:nvPicPr>
+                <pic:blipFill>
+                  <a:blip r:embed="rId2"/>
+                  <a:stretch>
+                    <a:fillRect/>
+                  </a:stretch>
+                </pic:blipFill>
+                <pic:spPr>
+                  <a:xfrm>
+                    <a:off x="0" y="0"/>
+                    <a:ext cx="1371791" cy="438211"/>
+                  </a:xfrm>
+                  <a:prstGeom prst="rect">
+                    <a:avLst/>
+                  </a:prstGeom>
+                </pic:spPr>
+              </pic:pic>
+            </a:graphicData>
+          </a:graphic>
+        </wp:inline>
+      </w:drawing>
+    </w:r>
+  </w:p>
+  <w:p>
+    <w:pPr>
+      <w:pStyle w:val="Header"/>
+      <w:tabs>
+        <w:tab w:val="clear" w:pos="4680"/>
+        <w:tab w:val="clear" w:pos="9360"/>
+        <w:tab w:val="left" w:pos="5497"/>
+      </w:tabs>
+      <w:jc w:val="center"/>
+      <w:rPr>
+        <w:b/>
+        <w:bCs/>
+      </w:rPr>
+    </w:pPr>
+  </w:p>
+  <w:p>
+    <w:pPr>
+      <w:pStyle w:val="Header"/>
+      <w:tabs>
+        <w:tab w:val="clear" w:pos="4680"/>
+        <w:tab w:val="clear" w:pos="9360"/>
+        <w:tab w:val="left" w:pos="5497"/>
+      </w:tabs>
+      <w:jc w:val="center"/>
+      <w:rPr>
+        <w:b/>
+        <w:bCs/>
+      </w:rPr>
+    </w:pPr>
+  </w:p>
+  <w:p>
+    <w:pPr>
+      <w:pStyle w:val="Header"/>
+      <w:tabs>
+        <w:tab w:val="clear" w:pos="4680"/>
+        <w:tab w:val="clear" w:pos="9360"/>
+        <w:tab w:val="left" w:pos="5497"/>
+      </w:tabs>
+      <w:jc w:val="center"/>
+      <w:rPr>
+        <w:b/>
+        <w:bCs/>
+      </w:rPr>
+    </w:pPr>
+  </w:p>
+</w:hdr>
 </file>
 
 <file path=word/numbering.xml><?xml version="1.0" encoding="utf-8"?>
@@ -9185,7 +9623,6 @@
   <w:style w:type="character" w:default="1" w:styleId="DefaultParagraphFont">
     <w:name w:val="Default Paragraph Font"/>
     <w:uiPriority w:val="1"/>
-    <w:semiHidden/>
     <w:unhideWhenUsed/>
   </w:style>
   <w:style w:type="table" w:default="1" w:styleId="TableNormal">
@@ -19978,6 +20415,29 @@
       <w:szCs w:val="24"/>
     </w:rPr>
   </w:style>
+  <w:style w:type="character" w:styleId="Hyperlink">
+    <w:name w:val="Hyperlink"/>
+    <w:basedOn w:val="DefaultParagraphFont"/>
+    <w:uiPriority w:val="99"/>
+    <w:unhideWhenUsed/>
+    <w:rsid w:val="003A062D"/>
+    <w:rPr>
+      <w:color w:val="0000FF" w:themeColor="hyperlink"/>
+      <w:u w:val="single"/>
+    </w:rPr>
+  </w:style>
+  <w:style w:type="character" w:styleId="UnresolvedMention">
+    <w:name w:val="Unresolved Mention"/>
+    <w:basedOn w:val="DefaultParagraphFont"/>
+    <w:uiPriority w:val="99"/>
+    <w:semiHidden/>
+    <w:unhideWhenUsed/>
+    <w:rsid w:val="003A062D"/>
+    <w:rPr>
+      <w:color w:val="605E5C"/>
+      <w:shd w:val="clear" w:color="auto" w:fill="E1DFDD"/>
+    </w:rPr>
+  </w:style>
 </w:styles>
 </file>
 

</xml_diff>